<commit_message>
Fixed some problems with code in Theory.2
</commit_message>
<xml_diff>
--- a/[In progress][ru] Themes/[Modering] 2. Связь между объектами.docx
+++ b/[In progress][ru] Themes/[Modering] 2. Связь между объектами.docx
@@ -88,34 +88,7 @@
           <w:szCs w:val="24"/>
           <w:lang w:val="en-US"/>
         </w:rPr>
-        <w:t>[</w:t>
-      </w:r>
-      <w:r>
-        <w:rPr>
-          <w:rFonts w:ascii="Times New Roman" w:hAnsi="Times New Roman" w:cs="Times New Roman"/>
-          <w:sz w:val="24"/>
-          <w:szCs w:val="24"/>
-          <w:lang w:val="en-US"/>
-        </w:rPr>
-        <w:t>“</w:t>
-      </w:r>
-      <w:r>
-        <w:rPr>
-          <w:rFonts w:ascii="Times New Roman" w:hAnsi="Times New Roman" w:cs="Times New Roman"/>
-          <w:sz w:val="24"/>
-          <w:szCs w:val="24"/>
-          <w:lang w:val="en-US"/>
-        </w:rPr>
-        <w:t>Has a</w:t>
-      </w:r>
-      <w:r>
-        <w:rPr>
-          <w:rFonts w:ascii="Times New Roman" w:hAnsi="Times New Roman" w:cs="Times New Roman"/>
-          <w:sz w:val="24"/>
-          <w:szCs w:val="24"/>
-          <w:lang w:val="en-US"/>
-        </w:rPr>
-        <w:t xml:space="preserve">” - </w:t>
+        <w:t xml:space="preserve">[“Has a” - </w:t>
       </w:r>
       <w:r>
         <w:rPr>
@@ -481,7 +454,16 @@
           <w:szCs w:val="24"/>
           <w:lang w:val="en-US"/>
         </w:rPr>
-        <w:t>TheCheck</w:t>
+        <w:t>T</w:t>
+      </w:r>
+      <w:r>
+        <w:rPr>
+          <w:rFonts w:ascii="Times New Roman" w:hAnsi="Times New Roman" w:cs="Times New Roman"/>
+          <w:sz w:val="24"/>
+          <w:szCs w:val="24"/>
+          <w:lang w:val="en-US"/>
+        </w:rPr>
+        <w:t>heCheck</w:t>
       </w:r>
       <w:proofErr w:type="spellEnd"/>
       <w:r>
@@ -669,7 +651,6 @@
           <w:rFonts w:ascii="Times New Roman" w:hAnsi="Times New Roman" w:cs="Times New Roman"/>
           <w:sz w:val="24"/>
           <w:szCs w:val="24"/>
-          <w:lang w:val="en-US"/>
         </w:rPr>
         <w:t xml:space="preserve">, </w:t>
       </w:r>
@@ -686,7 +667,6 @@
           <w:rFonts w:ascii="Times New Roman" w:hAnsi="Times New Roman" w:cs="Times New Roman"/>
           <w:sz w:val="24"/>
           <w:szCs w:val="24"/>
-          <w:lang w:val="en-US"/>
         </w:rPr>
         <w:t xml:space="preserve">, </w:t>
       </w:r>
@@ -975,6 +955,7 @@
           <w:rFonts w:ascii="Times New Roman" w:hAnsi="Times New Roman" w:cs="Times New Roman"/>
           <w:b/>
           <w:bCs/>
+          <w:noProof/>
           <w:sz w:val="24"/>
           <w:szCs w:val="24"/>
         </w:rPr>
@@ -1169,10 +1150,10 @@
           <w:szCs w:val="24"/>
         </w:rPr>
         <w:drawing>
-          <wp:inline distT="0" distB="0" distL="0" distR="0" wp14:anchorId="3A1568BC" wp14:editId="47F24A6C">
-            <wp:extent cx="4167505" cy="5905500"/>
-            <wp:effectExtent l="0" t="0" r="4445" b="0"/>
-            <wp:docPr id="2" name="Рисунок 2"/>
+          <wp:inline distT="0" distB="0" distL="0" distR="0" wp14:anchorId="49602E81" wp14:editId="09E4DE30">
+            <wp:extent cx="4477375" cy="7278116"/>
+            <wp:effectExtent l="0" t="0" r="0" b="0"/>
+            <wp:docPr id="3" name="Рисунок 3"/>
             <wp:cNvGraphicFramePr>
               <a:graphicFrameLocks xmlns:a="http://schemas.openxmlformats.org/drawingml/2006/main" noChangeAspect="1"/>
             </wp:cNvGraphicFramePr>
@@ -1192,7 +1173,7 @@
                   <pic:spPr>
                     <a:xfrm>
                       <a:off x="0" y="0"/>
-                      <a:ext cx="4187599" cy="5933974"/>
+                      <a:ext cx="4477375" cy="7278116"/>
                     </a:xfrm>
                     <a:prstGeom prst="rect">
                       <a:avLst/>
@@ -1230,7 +1211,7 @@
           <w:sz w:val="24"/>
           <w:szCs w:val="24"/>
         </w:rPr>
-        <w:t>В данном случае</w:t>
+        <w:t>В этом случае</w:t>
       </w:r>
       <w:r>
         <w:rPr>
@@ -1418,25 +1399,7 @@
           <w:sz w:val="24"/>
           <w:szCs w:val="24"/>
         </w:rPr>
-        <w:t xml:space="preserve">данным </w:t>
-      </w:r>
-      <w:proofErr w:type="gramStart"/>
-      <w:r>
-        <w:rPr>
-          <w:rFonts w:ascii="Times New Roman" w:hAnsi="Times New Roman" w:cs="Times New Roman"/>
-          <w:sz w:val="24"/>
-          <w:szCs w:val="24"/>
-        </w:rPr>
-        <w:t>объектом  никак</w:t>
-      </w:r>
-      <w:proofErr w:type="gramEnd"/>
-      <w:r>
-        <w:rPr>
-          <w:rFonts w:ascii="Times New Roman" w:hAnsi="Times New Roman" w:cs="Times New Roman"/>
-          <w:sz w:val="24"/>
-          <w:szCs w:val="24"/>
-        </w:rPr>
-        <w:t xml:space="preserve"> не управляет класс </w:t>
+        <w:t xml:space="preserve">данным объектом никак не управляет класс </w:t>
       </w:r>
       <w:r>
         <w:rPr>

</xml_diff>